<commit_message>
change hyperlinks to default color
</commit_message>
<xml_diff>
--- a/mijares-resume.docx
+++ b/mijares-resume.docx
@@ -171,25 +171,7 @@
                   <w:sz w:val="24"/>
                   <w:szCs w:val="24"/>
                 </w:rPr>
-                <w:t>je</w:t>
-              </w:r>
-              <w:r>
-                <w:rPr>
-                  <w:rStyle w:val="Hyperlink"/>
-                  <w:rFonts w:ascii="Georgia" w:hAnsi="Georgia" w:cs="Helvetica"/>
-                  <w:sz w:val="24"/>
-                  <w:szCs w:val="24"/>
-                </w:rPr>
-                <w:t>d</w:t>
-              </w:r>
-              <w:r>
-                <w:rPr>
-                  <w:rStyle w:val="Hyperlink"/>
-                  <w:rFonts w:ascii="Georgia" w:hAnsi="Georgia" w:cs="Helvetica"/>
-                  <w:sz w:val="24"/>
-                  <w:szCs w:val="24"/>
-                </w:rPr>
-                <w:t>mijares</w:t>
+                <w:t>jedmijares</w:t>
               </w:r>
               <w:proofErr w:type="spellEnd"/>
             </w:hyperlink>
@@ -416,18 +398,7 @@
                 <w:sz w:val="24"/>
                 <w:szCs w:val="24"/>
               </w:rPr>
-              <w:t>EXPERIEN</w:t>
-            </w:r>
-            <w:bookmarkStart w:id="0" w:name="_GoBack"/>
-            <w:bookmarkEnd w:id="0"/>
-            <w:r>
-              <w:rPr>
-                <w:rFonts w:ascii="Georgia" w:hAnsi="Georgia" w:cs="Helvetica"/>
-                <w:b/>
-                <w:sz w:val="24"/>
-                <w:szCs w:val="24"/>
-              </w:rPr>
-              <w:t>CE</w:t>
+              <w:t>EXPERIENCE</w:t>
             </w:r>
           </w:p>
         </w:tc>
@@ -1267,8 +1238,10 @@
                   <w:sz w:val="24"/>
                   <w:szCs w:val="24"/>
                 </w:rPr>
-                <w:t>Handheld Battleship</w:t>
+                <w:t>Han</w:t>
               </w:r>
+              <w:bookmarkStart w:id="0" w:name="_GoBack"/>
+              <w:bookmarkEnd w:id="0"/>
               <w:r>
                 <w:rPr>
                   <w:rStyle w:val="Hyperlink"/>
@@ -1277,17 +1250,7 @@
                   <w:sz w:val="24"/>
                   <w:szCs w:val="24"/>
                 </w:rPr>
-                <w:t xml:space="preserve"> </w:t>
-              </w:r>
-              <w:r>
-                <w:rPr>
-                  <w:rStyle w:val="Hyperlink"/>
-                  <w:rFonts w:ascii="Georgia" w:hAnsi="Georgia" w:cs="Helvetica"/>
-                  <w:b/>
-                  <w:sz w:val="24"/>
-                  <w:szCs w:val="24"/>
-                </w:rPr>
-                <w:t>Game</w:t>
+                <w:t>dheld Battleship Game</w:t>
               </w:r>
             </w:hyperlink>
             <w:r>
@@ -12383,10 +12346,10 @@
     <w:basedOn w:val="DefaultParagraphFont"/>
     <w:uiPriority w:val="7"/>
     <w:unhideWhenUsed/>
-    <w:rsid w:val="00753F92"/>
+    <w:rsid w:val="00AF1D7E"/>
     <w:rPr>
-      <w:color w:val="0000FF" w:themeColor="hyperlink"/>
-      <w:u w:val="single"/>
+      <w:color w:val="auto"/>
+      <w:u w:val="none"/>
     </w:rPr>
   </w:style>
   <w:style w:type="paragraph" w:styleId="Index1">
@@ -29090,7 +29053,7 @@
 </file>
 
 <file path=customXml/itemProps2.xml><?xml version="1.0" encoding="utf-8"?>
-<ds:datastoreItem xmlns:ds="http://schemas.openxmlformats.org/officeDocument/2006/customXml" ds:itemID="{F84B1E07-9509-4A10-A5C2-EE03FAB60CDD}">
+<ds:datastoreItem xmlns:ds="http://schemas.openxmlformats.org/officeDocument/2006/customXml" ds:itemID="{1E3B63AC-AF1E-4B28-AEF0-AB860D2CDBCE}">
   <ds:schemaRefs>
     <ds:schemaRef ds:uri="http://schemas.openxmlformats.org/officeDocument/2006/bibliography"/>
   </ds:schemaRefs>

</xml_diff>

<commit_message>
removes Kumon, adds more bullets for SC and Midea
</commit_message>
<xml_diff>
--- a/mijares-resume.docx
+++ b/mijares-resume.docx
@@ -87,24 +87,32 @@
                 <w:sz w:val="24"/>
                 <w:szCs w:val="24"/>
               </w:rPr>
-              <w:t>Mail</w:t>
+              <w:t>(812)-217-2160</w:t>
             </w:r>
+          </w:p>
+          <w:p>
+            <w:pPr>
+              <w:tabs>
+                <w:tab w:val="right" w:pos="9360"/>
+              </w:tabs>
+              <w:spacing w:after="0" w:line="288" w:lineRule="auto"/>
+              <w:jc w:val="center"/>
+              <w:rPr>
+                <w:rFonts w:ascii="Georgia" w:hAnsi="Georgia" w:cs="Helvetica"/>
+                <w:sz w:val="24"/>
+                <w:szCs w:val="24"/>
+              </w:rPr>
+            </w:pPr>
             <w:r>
               <w:rPr>
                 <w:rFonts w:ascii="Georgia" w:hAnsi="Georgia" w:cs="Helvetica"/>
                 <w:sz w:val="24"/>
                 <w:szCs w:val="24"/>
               </w:rPr>
-              <w:t>/</w:t>
+              <w:t>jed@mijar.es</w:t>
             </w:r>
-            <w:r>
-              <w:rPr>
-                <w:rFonts w:ascii="Georgia" w:hAnsi="Georgia" w:cs="Helvetica"/>
-                <w:sz w:val="24"/>
-                <w:szCs w:val="24"/>
-              </w:rPr>
-              <w:t>Phone Redacted</w:t>
-            </w:r>
+            <w:bookmarkStart w:id="0" w:name="_GoBack"/>
+            <w:bookmarkEnd w:id="0"/>
           </w:p>
         </w:tc>
         <w:tc>
@@ -161,19 +169,8 @@
                   <w:sz w:val="24"/>
                   <w:szCs w:val="24"/>
                 </w:rPr>
-                <w:t>github.com/</w:t>
+                <w:t>github.com/jedmijares</w:t>
               </w:r>
-              <w:proofErr w:type="spellStart"/>
-              <w:r>
-                <w:rPr>
-                  <w:rStyle w:val="Hyperlink"/>
-                  <w:rFonts w:ascii="Georgia" w:hAnsi="Georgia" w:cs="Helvetica"/>
-                  <w:sz w:val="24"/>
-                  <w:szCs w:val="24"/>
-                </w:rPr>
-                <w:t>jedmijares</w:t>
-              </w:r>
-              <w:proofErr w:type="spellEnd"/>
             </w:hyperlink>
           </w:p>
         </w:tc>
@@ -578,7 +575,7 @@
                 <w:sz w:val="24"/>
                 <w:szCs w:val="24"/>
               </w:rPr>
-              <w:t>vision and voice recognition</w:t>
+              <w:t>artificial intelligence</w:t>
             </w:r>
             <w:r>
               <w:rPr>
@@ -594,7 +591,15 @@
                 <w:sz w:val="24"/>
                 <w:szCs w:val="24"/>
               </w:rPr>
-              <w:t xml:space="preserve"> to a prototype</w:t>
+              <w:t xml:space="preserve"> to a </w:t>
+            </w:r>
+            <w:r>
+              <w:rPr>
+                <w:rFonts w:ascii="Georgia" w:hAnsi="Georgia" w:cs="Helvetica"/>
+                <w:sz w:val="24"/>
+                <w:szCs w:val="24"/>
+              </w:rPr>
+              <w:t>system</w:t>
             </w:r>
             <w:r>
               <w:rPr>
@@ -686,7 +691,65 @@
                 <w:sz w:val="24"/>
                 <w:szCs w:val="24"/>
               </w:rPr>
-              <w:t xml:space="preserve">Used Autodesk EAGLE to capture schematics and lay out prototypes’ PCBs </w:t>
+              <w:t xml:space="preserve">Used Autodesk EAGLE to capture schematics and lay out </w:t>
+            </w:r>
+            <w:r>
+              <w:rPr>
+                <w:rFonts w:ascii="Georgia" w:hAnsi="Georgia" w:cs="Helvetica"/>
+                <w:sz w:val="24"/>
+                <w:szCs w:val="24"/>
+              </w:rPr>
+              <w:t xml:space="preserve">custom </w:t>
+            </w:r>
+            <w:r>
+              <w:rPr>
+                <w:rFonts w:ascii="Georgia" w:hAnsi="Georgia" w:cs="Helvetica"/>
+                <w:sz w:val="24"/>
+                <w:szCs w:val="24"/>
+              </w:rPr>
+              <w:t xml:space="preserve">PCBs </w:t>
+            </w:r>
+          </w:p>
+          <w:p>
+            <w:pPr>
+              <w:pStyle w:val="ListParagraph"/>
+              <w:numPr>
+                <w:ilvl w:val="0"/>
+                <w:numId w:val="16"/>
+              </w:numPr>
+              <w:tabs>
+                <w:tab w:val="right" w:pos="9360"/>
+              </w:tabs>
+              <w:spacing w:after="0" w:line="336" w:lineRule="auto"/>
+              <w:rPr>
+                <w:rFonts w:ascii="Georgia" w:hAnsi="Georgia" w:cs="Helvetica"/>
+                <w:sz w:val="24"/>
+                <w:szCs w:val="24"/>
+              </w:rPr>
+            </w:pPr>
+            <w:r>
+              <w:rPr>
+                <w:rFonts w:ascii="Georgia" w:hAnsi="Georgia" w:cs="Helvetica"/>
+                <w:sz w:val="24"/>
+                <w:szCs w:val="24"/>
+              </w:rPr>
+              <w:t xml:space="preserve">Created a user interface with SFML on a </w:t>
+            </w:r>
+            <w:r>
+              <w:rPr>
+                <w:rFonts w:ascii="Georgia" w:hAnsi="Georgia" w:cs="Helvetica"/>
+                <w:sz w:val="24"/>
+                <w:szCs w:val="24"/>
+              </w:rPr>
+              <w:t>Linux based</w:t>
+            </w:r>
+            <w:r>
+              <w:rPr>
+                <w:rFonts w:ascii="Georgia" w:hAnsi="Georgia" w:cs="Helvetica"/>
+                <w:sz w:val="24"/>
+                <w:szCs w:val="24"/>
+              </w:rPr>
+              <w:t xml:space="preserve"> appliance prototype</w:t>
             </w:r>
           </w:p>
           <w:p>
@@ -921,6 +984,32 @@
           </w:p>
           <w:p>
             <w:pPr>
+              <w:pStyle w:val="ListParagraph"/>
+              <w:numPr>
+                <w:ilvl w:val="0"/>
+                <w:numId w:val="16"/>
+              </w:numPr>
+              <w:tabs>
+                <w:tab w:val="right" w:pos="9360"/>
+              </w:tabs>
+              <w:spacing w:after="0" w:line="336" w:lineRule="auto"/>
+              <w:rPr>
+                <w:rFonts w:ascii="Georgia" w:hAnsi="Georgia" w:cs="Helvetica"/>
+                <w:sz w:val="24"/>
+                <w:szCs w:val="24"/>
+              </w:rPr>
+            </w:pPr>
+            <w:r>
+              <w:rPr>
+                <w:rFonts w:ascii="Georgia" w:hAnsi="Georgia" w:cs="Helvetica"/>
+                <w:sz w:val="24"/>
+                <w:szCs w:val="24"/>
+              </w:rPr>
+              <w:t>Assisted newer members in learning various processes, such as using CAD software, assembling PCBs, and operating electrical lab equipment</w:t>
+            </w:r>
+          </w:p>
+          <w:p>
+            <w:pPr>
               <w:tabs>
                 <w:tab w:val="right" w:pos="9360"/>
               </w:tabs>
@@ -1020,147 +1109,6 @@
               <w:t>k</w:t>
             </w:r>
           </w:p>
-          <w:p>
-            <w:pPr>
-              <w:tabs>
-                <w:tab w:val="right" w:pos="9360"/>
-              </w:tabs>
-              <w:spacing w:after="0" w:line="336" w:lineRule="auto"/>
-              <w:rPr>
-                <w:rFonts w:ascii="Georgia" w:hAnsi="Georgia" w:cs="Helvetica"/>
-                <w:b/>
-                <w:sz w:val="24"/>
-                <w:szCs w:val="24"/>
-              </w:rPr>
-            </w:pPr>
-            <w:r>
-              <w:rPr>
-                <w:rFonts w:ascii="Georgia" w:hAnsi="Georgia" w:cs="Helvetica"/>
-                <w:b/>
-                <w:sz w:val="24"/>
-                <w:szCs w:val="24"/>
-              </w:rPr>
-              <w:t>Student Assistant</w:t>
-            </w:r>
-            <w:r>
-              <w:rPr>
-                <w:rFonts w:ascii="Georgia" w:hAnsi="Georgia" w:cs="Helvetica"/>
-                <w:b/>
-                <w:sz w:val="24"/>
-                <w:szCs w:val="24"/>
-              </w:rPr>
-              <w:tab/>
-              <w:t>Summer 2017</w:t>
-            </w:r>
-          </w:p>
-          <w:p>
-            <w:pPr>
-              <w:tabs>
-                <w:tab w:val="right" w:pos="9360"/>
-              </w:tabs>
-              <w:spacing w:after="0" w:line="336" w:lineRule="auto"/>
-              <w:rPr>
-                <w:rFonts w:ascii="Georgia" w:hAnsi="Georgia" w:cs="Helvetica"/>
-                <w:i/>
-                <w:sz w:val="24"/>
-                <w:szCs w:val="24"/>
-              </w:rPr>
-            </w:pPr>
-            <w:r>
-              <w:rPr>
-                <w:rFonts w:ascii="Georgia" w:hAnsi="Georgia" w:cs="Helvetica"/>
-                <w:i/>
-                <w:sz w:val="24"/>
-                <w:szCs w:val="24"/>
-              </w:rPr>
-              <w:t>Kumon Math and Reading Center</w:t>
-            </w:r>
-            <w:r>
-              <w:rPr>
-                <w:rFonts w:ascii="Georgia" w:hAnsi="Georgia" w:cs="Helvetica"/>
-                <w:i/>
-                <w:sz w:val="24"/>
-                <w:szCs w:val="24"/>
-              </w:rPr>
-              <w:tab/>
-              <w:t xml:space="preserve">Newburgh, IN </w:t>
-            </w:r>
-          </w:p>
-          <w:p>
-            <w:pPr>
-              <w:pStyle w:val="ListParagraph"/>
-              <w:numPr>
-                <w:ilvl w:val="0"/>
-                <w:numId w:val="21"/>
-              </w:numPr>
-              <w:tabs>
-                <w:tab w:val="right" w:pos="9360"/>
-              </w:tabs>
-              <w:spacing w:after="0" w:line="336" w:lineRule="auto"/>
-              <w:rPr>
-                <w:rFonts w:ascii="Georgia" w:hAnsi="Georgia" w:cs="Helvetica"/>
-                <w:b/>
-                <w:sz w:val="24"/>
-                <w:szCs w:val="24"/>
-              </w:rPr>
-            </w:pPr>
-            <w:r>
-              <w:rPr>
-                <w:rFonts w:ascii="Georgia" w:hAnsi="Georgia" w:cs="Helvetica"/>
-                <w:sz w:val="24"/>
-                <w:szCs w:val="24"/>
-              </w:rPr>
-              <w:t xml:space="preserve">Lead students </w:t>
-            </w:r>
-            <w:r>
-              <w:rPr>
-                <w:rFonts w:ascii="Georgia" w:hAnsi="Georgia" w:cs="Helvetica"/>
-                <w:sz w:val="24"/>
-                <w:szCs w:val="24"/>
-              </w:rPr>
-              <w:t>in</w:t>
-            </w:r>
-            <w:r>
-              <w:rPr>
-                <w:rFonts w:ascii="Georgia" w:hAnsi="Georgia" w:cs="Helvetica"/>
-                <w:sz w:val="24"/>
-                <w:szCs w:val="24"/>
-              </w:rPr>
-              <w:t xml:space="preserve"> elementary </w:t>
-            </w:r>
-            <w:r>
-              <w:rPr>
-                <w:rFonts w:ascii="Georgia" w:hAnsi="Georgia" w:cs="Helvetica"/>
-                <w:sz w:val="24"/>
-                <w:szCs w:val="24"/>
-              </w:rPr>
-              <w:t>through</w:t>
-            </w:r>
-            <w:r>
-              <w:rPr>
-                <w:rFonts w:ascii="Georgia" w:hAnsi="Georgia" w:cs="Helvetica"/>
-                <w:sz w:val="24"/>
-                <w:szCs w:val="24"/>
-              </w:rPr>
-              <w:t xml:space="preserve"> high school </w:t>
-            </w:r>
-            <w:r>
-              <w:rPr>
-                <w:rFonts w:ascii="Georgia" w:hAnsi="Georgia" w:cs="Helvetica"/>
-                <w:sz w:val="24"/>
-                <w:szCs w:val="24"/>
-              </w:rPr>
-              <w:t>in</w:t>
-            </w:r>
-            <w:r>
-              <w:rPr>
-                <w:rFonts w:ascii="Georgia" w:hAnsi="Georgia" w:cs="Helvetica"/>
-                <w:sz w:val="24"/>
-                <w:szCs w:val="24"/>
-              </w:rPr>
-              <w:t xml:space="preserve"> math and reading assignments</w:t>
-            </w:r>
-          </w:p>
         </w:tc>
       </w:tr>
       <w:tr>
@@ -1238,19 +1186,7 @@
                   <w:sz w:val="24"/>
                   <w:szCs w:val="24"/>
                 </w:rPr>
-                <w:t>Han</w:t>
-              </w:r>
-              <w:bookmarkStart w:id="0" w:name="_GoBack"/>
-              <w:bookmarkEnd w:id="0"/>
-              <w:r>
-                <w:rPr>
-                  <w:rStyle w:val="Hyperlink"/>
-                  <w:rFonts w:ascii="Georgia" w:hAnsi="Georgia" w:cs="Helvetica"/>
-                  <w:b/>
-                  <w:sz w:val="24"/>
-                  <w:szCs w:val="24"/>
-                </w:rPr>
-                <w:t>dheld Battleship Game</w:t>
+                <w:t>Handheld Battleship Game</w:t>
               </w:r>
             </w:hyperlink>
             <w:r>
@@ -1300,25 +1236,7 @@
                 <w:sz w:val="24"/>
                 <w:szCs w:val="24"/>
               </w:rPr>
-              <w:t xml:space="preserve"> </w:t>
-            </w:r>
-            <w:proofErr w:type="spellStart"/>
-            <w:r>
-              <w:rPr>
-                <w:rFonts w:ascii="Georgia" w:hAnsi="Georgia" w:cs="Helvetica"/>
-                <w:sz w:val="24"/>
-                <w:szCs w:val="24"/>
-              </w:rPr>
-              <w:t>Tiva</w:t>
-            </w:r>
-            <w:proofErr w:type="spellEnd"/>
-            <w:r>
-              <w:rPr>
-                <w:rFonts w:ascii="Georgia" w:hAnsi="Georgia" w:cs="Helvetica"/>
-                <w:sz w:val="24"/>
-                <w:szCs w:val="24"/>
-              </w:rPr>
-              <w:t xml:space="preserve"> Launchpad</w:t>
+              <w:t xml:space="preserve"> Tiva Launchpad</w:t>
             </w:r>
             <w:r>
               <w:rPr>
@@ -29053,7 +28971,7 @@
 </file>
 
 <file path=customXml/itemProps2.xml><?xml version="1.0" encoding="utf-8"?>
-<ds:datastoreItem xmlns:ds="http://schemas.openxmlformats.org/officeDocument/2006/customXml" ds:itemID="{1E3B63AC-AF1E-4B28-AEF0-AB860D2CDBCE}">
+<ds:datastoreItem xmlns:ds="http://schemas.openxmlformats.org/officeDocument/2006/customXml" ds:itemID="{6AE29CF9-1126-4AFD-AF61-E1889B458192}">
   <ds:schemaRefs>
     <ds:schemaRef ds:uri="http://schemas.openxmlformats.org/officeDocument/2006/bibliography"/>
   </ds:schemaRefs>

</xml_diff>

<commit_message>
uc no longer present
</commit_message>
<xml_diff>
--- a/mijares-resume.docx
+++ b/mijares-resume.docx
@@ -482,6 +482,8 @@
               <w:tab/>
               <w:t>Fall 2019</w:t>
             </w:r>
+            <w:bookmarkStart w:id="0" w:name="_GoBack"/>
+            <w:bookmarkEnd w:id="0"/>
             <w:r>
               <w:rPr>
                 <w:rFonts w:ascii="Georgia" w:hAnsi="Georgia" w:cs="Helvetica"/>
@@ -489,7 +491,7 @@
                 <w:sz w:val="24"/>
                 <w:szCs w:val="24"/>
               </w:rPr>
-              <w:t xml:space="preserve"> – Present</w:t>
+              <w:t xml:space="preserve"> </w:t>
             </w:r>
           </w:p>
           <w:p>
@@ -1393,8 +1395,6 @@
               </w:rPr>
               <w:t>determine</w:t>
             </w:r>
-            <w:bookmarkStart w:id="0" w:name="_GoBack"/>
-            <w:bookmarkEnd w:id="0"/>
             <w:r>
               <w:rPr>
                 <w:rFonts w:ascii="Georgia" w:hAnsi="Georgia" w:cs="Helvetica"/>
@@ -29409,7 +29409,7 @@
 </file>
 
 <file path=customXml/itemProps2.xml><?xml version="1.0" encoding="utf-8"?>
-<ds:datastoreItem xmlns:ds="http://schemas.openxmlformats.org/officeDocument/2006/customXml" ds:itemID="{78EEAE07-5FA1-4967-AE03-6A882D70D02F}">
+<ds:datastoreItem xmlns:ds="http://schemas.openxmlformats.org/officeDocument/2006/customXml" ds:itemID="{254F00C6-D944-4394-A79C-FFA3E8D5F1F9}">
   <ds:schemaRefs>
     <ds:schemaRef ds:uri="http://schemas.openxmlformats.org/officeDocument/2006/bibliography"/>
   </ds:schemaRefs>

</xml_diff>